<commit_message>
Improved my Advanced Artificial Intelligence report
</commit_message>
<xml_diff>
--- a/Advanced Artificial Intelligence/AAI Assignment 1/Advanced Artificial Intelligence Assignment Report.docx
+++ b/Advanced Artificial Intelligence/AAI Assignment 1/Advanced Artificial Intelligence Assignment Report.docx
@@ -148,8 +148,6 @@
       <w:r>
         <w:t xml:space="preserve"> of a set pf random variables, it is possible to answer</w:t>
       </w:r>
-      <w:bookmarkStart w:id="0" w:name="_GoBack"/>
-      <w:bookmarkEnd w:id="0"/>
       <w:r>
         <w:t xml:space="preserve"> the </w:t>
       </w:r>
@@ -236,47 +234,225 @@
       </w:r>
     </w:p>
     <w:p>
-      <w:r>
-        <w:t>For part C I based my solution on the workshop 3 example based on the condition that:</w:t>
-      </w:r>
-    </w:p>
-    <w:p>
-      <w:r>
-        <w:t xml:space="preserve">W in the full probability has no Parents and therefore the pre- and post-intervention are the same: </w:t>
-      </w:r>
-      <w:proofErr w:type="gramStart"/>
-      <w:r>
-        <w:t>P(</w:t>
-      </w:r>
-      <w:proofErr w:type="spellStart"/>
-      <w:proofErr w:type="gramEnd"/>
-      <w:r>
-        <w:t>y|do</w:t>
-      </w:r>
-      <w:proofErr w:type="spellEnd"/>
-      <w:r>
-        <w:t>(w)) = P(</w:t>
-      </w:r>
-      <w:proofErr w:type="spellStart"/>
-      <w:r>
-        <w:t>y|w</w:t>
-      </w:r>
-      <w:proofErr w:type="spellEnd"/>
-      <w:r>
-        <w:t>)</w:t>
-      </w:r>
-    </w:p>
-    <w:p>
-      <w:r>
+      <w:pPr>
         <w:rPr>
           <w:noProof/>
           <w:lang w:eastAsia="en-GB"/>
         </w:rPr>
+      </w:pPr>
+      <w:r>
+        <w:t>For part C I based my solution on the workshop 3 example based on the condition that:</w:t>
+      </w:r>
+      <w:r>
+        <w:rPr>
+          <w:noProof/>
+          <w:lang w:eastAsia="en-GB"/>
+        </w:rPr>
+        <w:t xml:space="preserve"> </w:t>
+      </w:r>
+    </w:p>
+    <w:p>
+      <w:pPr>
+        <w:rPr>
+          <w:noProof/>
+          <w:lang w:eastAsia="en-GB"/>
+        </w:rPr>
+      </w:pPr>
+    </w:p>
+    <w:p>
+      <w:pPr>
+        <w:jc w:val="center"/>
+        <w:rPr>
+          <w:noProof/>
+          <w:lang w:eastAsia="en-GB"/>
+        </w:rPr>
+      </w:pPr>
+      <w:r>
+        <w:rPr>
+          <w:noProof/>
+          <w:lang w:eastAsia="en-GB"/>
+        </w:rPr>
+        <w:drawing>
+          <wp:inline distT="0" distB="0" distL="0" distR="0" wp14:anchorId="1D2F9976" wp14:editId="461EFB64">
+            <wp:extent cx="2610214" cy="1333686"/>
+            <wp:effectExtent l="0" t="0" r="0" b="0"/>
+            <wp:docPr id="7" name="Picture 7"/>
+            <wp:cNvGraphicFramePr>
+              <a:graphicFrameLocks xmlns:a="http://schemas.openxmlformats.org/drawingml/2006/main" noChangeAspect="1"/>
+            </wp:cNvGraphicFramePr>
+            <a:graphic xmlns:a="http://schemas.openxmlformats.org/drawingml/2006/main">
+              <a:graphicData uri="http://schemas.openxmlformats.org/drawingml/2006/picture">
+                <pic:pic xmlns:pic="http://schemas.openxmlformats.org/drawingml/2006/picture">
+                  <pic:nvPicPr>
+                    <pic:cNvPr id="7" name="CBN_Image_part_c.png"/>
+                    <pic:cNvPicPr/>
+                  </pic:nvPicPr>
+                  <pic:blipFill>
+                    <a:blip r:embed="rId9">
+                      <a:extLst>
+                        <a:ext uri="{28A0092B-C50C-407E-A947-70E740481C1C}">
+                          <a14:useLocalDpi xmlns:a14="http://schemas.microsoft.com/office/drawing/2010/main" val="0"/>
+                        </a:ext>
+                      </a:extLst>
+                    </a:blip>
+                    <a:stretch>
+                      <a:fillRect/>
+                    </a:stretch>
+                  </pic:blipFill>
+                  <pic:spPr>
+                    <a:xfrm>
+                      <a:off x="0" y="0"/>
+                      <a:ext cx="2610214" cy="1333686"/>
+                    </a:xfrm>
+                    <a:prstGeom prst="rect">
+                      <a:avLst/>
+                    </a:prstGeom>
+                  </pic:spPr>
+                </pic:pic>
+              </a:graphicData>
+            </a:graphic>
+          </wp:inline>
+        </w:drawing>
+      </w:r>
+      <w:bookmarkStart w:id="0" w:name="_GoBack"/>
+      <w:bookmarkEnd w:id="0"/>
+    </w:p>
+    <w:p>
+      <w:r>
+        <w:drawing>
+          <wp:inline distT="0" distB="0" distL="0" distR="0" wp14:anchorId="04675CD8" wp14:editId="53202324">
+            <wp:extent cx="4915586" cy="257211"/>
+            <wp:effectExtent l="0" t="0" r="0" b="9525"/>
+            <wp:docPr id="9" name="Picture 9"/>
+            <wp:cNvGraphicFramePr>
+              <a:graphicFrameLocks xmlns:a="http://schemas.openxmlformats.org/drawingml/2006/main" noChangeAspect="1"/>
+            </wp:cNvGraphicFramePr>
+            <a:graphic xmlns:a="http://schemas.openxmlformats.org/drawingml/2006/main">
+              <a:graphicData uri="http://schemas.openxmlformats.org/drawingml/2006/picture">
+                <pic:pic xmlns:pic="http://schemas.openxmlformats.org/drawingml/2006/picture">
+                  <pic:nvPicPr>
+                    <pic:cNvPr id="1" name=""/>
+                    <pic:cNvPicPr/>
+                  </pic:nvPicPr>
+                  <pic:blipFill>
+                    <a:blip r:embed="rId10"/>
+                    <a:stretch>
+                      <a:fillRect/>
+                    </a:stretch>
+                  </pic:blipFill>
+                  <pic:spPr>
+                    <a:xfrm>
+                      <a:off x="0" y="0"/>
+                      <a:ext cx="4915586" cy="257211"/>
+                    </a:xfrm>
+                    <a:prstGeom prst="rect">
+                      <a:avLst/>
+                    </a:prstGeom>
+                  </pic:spPr>
+                </pic:pic>
+              </a:graphicData>
+            </a:graphic>
+          </wp:inline>
+        </w:drawing>
+      </w:r>
+    </w:p>
+    <w:p>
+      <w:r>
+        <w:t xml:space="preserve">W in the full probability has no Parents and therefore the pre- and post-intervention are the same: </w:t>
+      </w:r>
+      <w:r>
+        <w:drawing>
+          <wp:inline distT="0" distB="0" distL="0" distR="0" wp14:anchorId="6AB1792B" wp14:editId="6314C7D6">
+            <wp:extent cx="1590897" cy="247685"/>
+            <wp:effectExtent l="0" t="0" r="0" b="0"/>
+            <wp:docPr id="6" name="Picture 6"/>
+            <wp:cNvGraphicFramePr>
+              <a:graphicFrameLocks xmlns:a="http://schemas.openxmlformats.org/drawingml/2006/main" noChangeAspect="1"/>
+            </wp:cNvGraphicFramePr>
+            <a:graphic xmlns:a="http://schemas.openxmlformats.org/drawingml/2006/main">
+              <a:graphicData uri="http://schemas.openxmlformats.org/drawingml/2006/picture">
+                <pic:pic xmlns:pic="http://schemas.openxmlformats.org/drawingml/2006/picture">
+                  <pic:nvPicPr>
+                    <pic:cNvPr id="1" name=""/>
+                    <pic:cNvPicPr/>
+                  </pic:nvPicPr>
+                  <pic:blipFill>
+                    <a:blip r:embed="rId11"/>
+                    <a:stretch>
+                      <a:fillRect/>
+                    </a:stretch>
+                  </pic:blipFill>
+                  <pic:spPr>
+                    <a:xfrm>
+                      <a:off x="0" y="0"/>
+                      <a:ext cx="1590897" cy="247685"/>
+                    </a:xfrm>
+                    <a:prstGeom prst="rect">
+                      <a:avLst/>
+                    </a:prstGeom>
+                  </pic:spPr>
+                </pic:pic>
+              </a:graphicData>
+            </a:graphic>
+          </wp:inline>
+        </w:drawing>
+      </w:r>
+    </w:p>
+    <w:p>
+      <w:r>
+        <w:t>Therefore:</w:t>
+      </w:r>
+    </w:p>
+    <w:p>
+      <w:r>
         <w:lastRenderedPageBreak/>
         <w:drawing>
+          <wp:inline distT="0" distB="0" distL="0" distR="0" wp14:anchorId="3CA676FB" wp14:editId="07EBF835">
+            <wp:extent cx="3296110" cy="1524213"/>
+            <wp:effectExtent l="0" t="0" r="0" b="0"/>
+            <wp:docPr id="4" name="Picture 4"/>
+            <wp:cNvGraphicFramePr>
+              <a:graphicFrameLocks xmlns:a="http://schemas.openxmlformats.org/drawingml/2006/main" noChangeAspect="1"/>
+            </wp:cNvGraphicFramePr>
+            <a:graphic xmlns:a="http://schemas.openxmlformats.org/drawingml/2006/main">
+              <a:graphicData uri="http://schemas.openxmlformats.org/drawingml/2006/picture">
+                <pic:pic xmlns:pic="http://schemas.openxmlformats.org/drawingml/2006/picture">
+                  <pic:nvPicPr>
+                    <pic:cNvPr id="1" name=""/>
+                    <pic:cNvPicPr/>
+                  </pic:nvPicPr>
+                  <pic:blipFill>
+                    <a:blip r:embed="rId12"/>
+                    <a:stretch>
+                      <a:fillRect/>
+                    </a:stretch>
+                  </pic:blipFill>
+                  <pic:spPr>
+                    <a:xfrm>
+                      <a:off x="0" y="0"/>
+                      <a:ext cx="3296110" cy="1524213"/>
+                    </a:xfrm>
+                    <a:prstGeom prst="rect">
+                      <a:avLst/>
+                    </a:prstGeom>
+                  </pic:spPr>
+                </pic:pic>
+              </a:graphicData>
+            </a:graphic>
+          </wp:inline>
+        </w:drawing>
+      </w:r>
+    </w:p>
+    <w:p>
+      <w:r>
+        <w:rPr>
+          <w:noProof/>
+          <w:lang w:eastAsia="en-GB"/>
+        </w:rPr>
+        <w:drawing>
           <wp:inline distT="0" distB="0" distL="0" distR="0" wp14:anchorId="5DDCB52C" wp14:editId="231535F6">
-            <wp:extent cx="5731510" cy="4444365"/>
-            <wp:effectExtent l="0" t="0" r="2540" b="0"/>
+            <wp:extent cx="5731510" cy="2910840"/>
+            <wp:effectExtent l="0" t="0" r="2540" b="3810"/>
             <wp:docPr id="5" name="Picture 5"/>
             <wp:cNvGraphicFramePr>
               <a:graphicFrameLocks xmlns:a="http://schemas.openxmlformats.org/drawingml/2006/main" noChangeAspect="1"/>
@@ -288,20 +464,27 @@
                     <pic:cNvPr id="1" name=""/>
                     <pic:cNvPicPr/>
                   </pic:nvPicPr>
-                  <pic:blipFill>
-                    <a:blip r:embed="rId9"/>
-                    <a:stretch>
-                      <a:fillRect/>
-                    </a:stretch>
+                  <pic:blipFill rotWithShape="1">
+                    <a:blip r:embed="rId13"/>
+                    <a:srcRect t="34505"/>
+                    <a:stretch/>
                   </pic:blipFill>
-                  <pic:spPr>
+                  <pic:spPr bwMode="auto">
                     <a:xfrm>
                       <a:off x="0" y="0"/>
-                      <a:ext cx="5731510" cy="4444365"/>
+                      <a:ext cx="5731510" cy="2910840"/>
                     </a:xfrm>
                     <a:prstGeom prst="rect">
                       <a:avLst/>
                     </a:prstGeom>
+                    <a:ln>
+                      <a:noFill/>
+                    </a:ln>
+                    <a:extLst>
+                      <a:ext uri="{53640926-AAD7-44D8-BBD7-CCE9431645EC}">
+                        <a14:shadowObscured xmlns:a14="http://schemas.microsoft.com/office/drawing/2010/main"/>
+                      </a:ext>
+                    </a:extLst>
                   </pic:spPr>
                 </pic:pic>
               </a:graphicData>
@@ -333,7 +516,7 @@
       <w:r>
         <w:t xml:space="preserve"> October. Available from: </w:t>
       </w:r>
-      <w:hyperlink r:id="rId10" w:history="1">
+      <w:hyperlink r:id="rId14" w:history="1">
         <w:r>
           <w:rPr>
             <w:rStyle w:val="Hyperlink"/>
@@ -367,7 +550,7 @@
       <w:r>
         <w:t xml:space="preserve"> </w:t>
       </w:r>
-      <w:hyperlink r:id="rId11" w:history="1">
+      <w:hyperlink r:id="rId15" w:history="1">
         <w:r>
           <w:rPr>
             <w:rStyle w:val="Hyperlink"/>
@@ -380,8 +563,8 @@
       </w:r>
     </w:p>
     <w:sectPr>
-      <w:headerReference w:type="default" r:id="rId12"/>
-      <w:footerReference w:type="default" r:id="rId13"/>
+      <w:headerReference w:type="default" r:id="rId16"/>
+      <w:footerReference w:type="default" r:id="rId17"/>
       <w:pgSz w:w="11906" w:h="16838"/>
       <w:pgMar w:top="1440" w:right="1440" w:bottom="1440" w:left="1440" w:header="708" w:footer="708" w:gutter="0"/>
       <w:cols w:space="708"/>

</xml_diff>

<commit_message>
Finished modifying my report and updating my code with comments
</commit_message>
<xml_diff>
--- a/Advanced Artificial Intelligence/AAI Assignment 1/Advanced Artificial Intelligence Assignment Report.docx
+++ b/Advanced Artificial Intelligence/AAI Assignment 1/Advanced Artificial Intelligence Assignment Report.docx
@@ -6,6 +6,8 @@
       <w:pPr>
         <w:jc w:val="center"/>
       </w:pPr>
+      <w:bookmarkStart w:id="0" w:name="_GoBack"/>
+      <w:bookmarkEnd w:id="0"/>
       <w:r>
         <w:t>Advanced Artificial Intelligence Assignment Report</w:t>
       </w:r>
@@ -130,63 +132,233 @@
         <w:t>Given the full joint</w:t>
       </w:r>
       <w:r>
-        <w:t xml:space="preserve"> probability P(</w:t>
+        <w:t xml:space="preserve"> probability </w:t>
+      </w:r>
+      <w:r>
+        <w:rPr>
+          <w:noProof/>
+          <w:lang w:eastAsia="en-GB"/>
+        </w:rPr>
+        <w:drawing>
+          <wp:inline distT="0" distB="0" distL="0" distR="0" wp14:anchorId="786F03FB" wp14:editId="45006451">
+            <wp:extent cx="590550" cy="251710"/>
+            <wp:effectExtent l="0" t="0" r="0" b="0"/>
+            <wp:docPr id="10" name="Picture 10"/>
+            <wp:cNvGraphicFramePr>
+              <a:graphicFrameLocks xmlns:a="http://schemas.openxmlformats.org/drawingml/2006/main" noChangeAspect="1"/>
+            </wp:cNvGraphicFramePr>
+            <a:graphic xmlns:a="http://schemas.openxmlformats.org/drawingml/2006/main">
+              <a:graphicData uri="http://schemas.openxmlformats.org/drawingml/2006/picture">
+                <pic:pic xmlns:pic="http://schemas.openxmlformats.org/drawingml/2006/picture">
+                  <pic:nvPicPr>
+                    <pic:cNvPr id="1" name=""/>
+                    <pic:cNvPicPr/>
+                  </pic:nvPicPr>
+                  <pic:blipFill rotWithShape="1">
+                    <a:blip r:embed="rId8"/>
+                    <a:srcRect r="73128" b="7143"/>
+                    <a:stretch/>
+                  </pic:blipFill>
+                  <pic:spPr bwMode="auto">
+                    <a:xfrm>
+                      <a:off x="0" y="0"/>
+                      <a:ext cx="600306" cy="255868"/>
+                    </a:xfrm>
+                    <a:prstGeom prst="rect">
+                      <a:avLst/>
+                    </a:prstGeom>
+                    <a:ln>
+                      <a:noFill/>
+                    </a:ln>
+                    <a:extLst>
+                      <a:ext uri="{53640926-AAD7-44D8-BBD7-CCE9431645EC}">
+                        <a14:shadowObscured xmlns:a14="http://schemas.microsoft.com/office/drawing/2010/main"/>
+                      </a:ext>
+                    </a:extLst>
+                  </pic:spPr>
+                </pic:pic>
+              </a:graphicData>
+            </a:graphic>
+          </wp:inline>
+        </w:drawing>
+      </w:r>
+      <w:r>
+        <w:t>of a set o</w:t>
+      </w:r>
+      <w:r>
+        <w:t>f random var</w:t>
+      </w:r>
+      <w:r>
+        <w:t>iables, it is possible to create</w:t>
+      </w:r>
+      <w:r>
+        <w:t xml:space="preserve"> </w:t>
+      </w:r>
+      <w:r>
+        <w:t>a product of conditional probabilities from the</w:t>
+      </w:r>
+      <w:r>
+        <w:t xml:space="preserve"> </w:t>
+      </w:r>
+      <w:r>
+        <w:t>expansion of the joint probability.</w:t>
+      </w:r>
+    </w:p>
+    <w:p>
+      <w:r>
+        <w:t xml:space="preserve">This procedure is called </w:t>
+      </w:r>
+      <w:r>
+        <w:rPr>
+          <w:b/>
+        </w:rPr>
+        <w:t>chain rule</w:t>
+      </w:r>
+      <w:r>
+        <w:t xml:space="preserve"> and the process involves decomposing the joint probability into a product of conditional probabilities.</w:t>
+      </w:r>
+    </w:p>
+    <w:p>
+      <w:r>
+        <w:t>The conditional probabilities are all written as the subject variable given its parents if it has any. If the variable does not have any parents then it represents itself.</w:t>
+      </w:r>
+    </w:p>
+    <w:p>
+      <w:r>
+        <w:t>According to the CPT, P (z) has no parents but the parent of x is z and the parent of y is x and z</w:t>
+      </w:r>
+      <w:r>
+        <w:t xml:space="preserve">. Hence: </w:t>
+      </w:r>
+      <w:r>
+        <w:rPr>
+          <w:noProof/>
+          <w:lang w:eastAsia="en-GB"/>
+        </w:rPr>
+        <w:drawing>
+          <wp:inline distT="0" distB="0" distL="0" distR="0" wp14:anchorId="0764F8F0" wp14:editId="47AEC07D">
+            <wp:extent cx="2628900" cy="275759"/>
+            <wp:effectExtent l="0" t="0" r="0" b="0"/>
+            <wp:docPr id="11" name="Picture 11"/>
+            <wp:cNvGraphicFramePr>
+              <a:graphicFrameLocks xmlns:a="http://schemas.openxmlformats.org/drawingml/2006/main" noChangeAspect="1"/>
+            </wp:cNvGraphicFramePr>
+            <a:graphic xmlns:a="http://schemas.openxmlformats.org/drawingml/2006/main">
+              <a:graphicData uri="http://schemas.openxmlformats.org/drawingml/2006/picture">
+                <pic:pic xmlns:pic="http://schemas.openxmlformats.org/drawingml/2006/picture">
+                  <pic:nvPicPr>
+                    <pic:cNvPr id="1" name=""/>
+                    <pic:cNvPicPr/>
+                  </pic:nvPicPr>
+                  <pic:blipFill rotWithShape="1">
+                    <a:blip r:embed="rId8"/>
+                    <a:srcRect r="4646" b="18910"/>
+                    <a:stretch/>
+                  </pic:blipFill>
+                  <pic:spPr bwMode="auto">
+                    <a:xfrm>
+                      <a:off x="0" y="0"/>
+                      <a:ext cx="2655095" cy="278507"/>
+                    </a:xfrm>
+                    <a:prstGeom prst="rect">
+                      <a:avLst/>
+                    </a:prstGeom>
+                    <a:ln>
+                      <a:noFill/>
+                    </a:ln>
+                    <a:extLst>
+                      <a:ext uri="{53640926-AAD7-44D8-BBD7-CCE9431645EC}">
+                        <a14:shadowObscured xmlns:a14="http://schemas.microsoft.com/office/drawing/2010/main"/>
+                      </a:ext>
+                    </a:extLst>
+                  </pic:spPr>
+                </pic:pic>
+              </a:graphicData>
+            </a:graphic>
+          </wp:inline>
+        </w:drawing>
+      </w:r>
+    </w:p>
+    <w:p/>
+    <w:p/>
+    <w:p>
+      <w:r>
+        <w:lastRenderedPageBreak/>
+        <w:t>To compute the intervention’s probability</w:t>
+      </w:r>
+      <w:r>
+        <w:t xml:space="preserve"> for part b</w:t>
+      </w:r>
+      <w:r>
+        <w:t xml:space="preserve">, I wrote a function that takes in the values of </w:t>
       </w:r>
       <w:proofErr w:type="spellStart"/>
       <w:r>
-        <w:t>y</w:t>
+        <w:t>x</w:t>
       </w:r>
       <w:proofErr w:type="gramStart"/>
       <w:r>
-        <w:t>,x,z</w:t>
+        <w:t>,y</w:t>
       </w:r>
       <w:proofErr w:type="spellEnd"/>
       <w:proofErr w:type="gramEnd"/>
       <w:r>
-        <w:t>),</w:t>
-      </w:r>
-      <w:r>
-        <w:t xml:space="preserve"> of a set pf random variables, it is possible to answer</w:t>
-      </w:r>
-      <w:r>
-        <w:t xml:space="preserve"> the </w:t>
-      </w:r>
-      <w:r>
-        <w:t>expansion of this gives us the following:</w:t>
-      </w:r>
-    </w:p>
-    <w:p>
-      <w:proofErr w:type="gramStart"/>
-      <w:r>
-        <w:t>P(</w:t>
-      </w:r>
-      <w:proofErr w:type="gramEnd"/>
-      <w:r>
-        <w:t>Y|X,Z), P(X,Z), P(Z)</w:t>
-      </w:r>
-    </w:p>
-    <w:p>
-      <w:r>
-        <w:t>To compute the intervention’s probability</w:t>
-      </w:r>
-      <w:r>
-        <w:t xml:space="preserve"> for part b</w:t>
-      </w:r>
-      <w:r>
-        <w:t xml:space="preserve">, I wrote a function that takes in the values of </w:t>
-      </w:r>
-      <w:proofErr w:type="spellStart"/>
-      <w:r>
-        <w:t>x</w:t>
-      </w:r>
-      <w:proofErr w:type="gramStart"/>
-      <w:r>
-        <w:t>,y</w:t>
-      </w:r>
-      <w:proofErr w:type="spellEnd"/>
-      <w:proofErr w:type="gramEnd"/>
-      <w:r>
-        <w:t xml:space="preserve"> and z and then computes the intervention for all given values of X=0,1,2 and Z = 1,0. This returned the probability of Y being true and not being true for the cases</w:t>
+        <w:t xml:space="preserve"> and z and then </w:t>
+      </w:r>
+      <w:r>
+        <w:t>uses the adjustment formula to compute</w:t>
+      </w:r>
+      <w:r>
+        <w:t xml:space="preserve"> the intervention for all given values of X=0,1,2 and Z = 1,0. </w:t>
+      </w:r>
+      <w:r>
+        <w:t xml:space="preserve">The </w:t>
+      </w:r>
+      <w:r>
+        <w:rPr>
+          <w:b/>
+        </w:rPr>
+        <w:t>adjustment formula</w:t>
+      </w:r>
+      <w:r>
+        <w:t xml:space="preserve"> is also referred to as </w:t>
+      </w:r>
+      <w:r>
+        <w:rPr>
+          <w:b/>
+        </w:rPr>
+        <w:t>casual effect rule</w:t>
+      </w:r>
+    </w:p>
+    <w:p>
+      <w:r>
+        <w:t xml:space="preserve">This function </w:t>
+      </w:r>
+      <w:r>
+        <w:t>also uses</w:t>
+      </w:r>
+      <w:r>
+        <w:t xml:space="preserve"> the Likelihood weighting to fix the value of Z = true and Y = true.</w:t>
+      </w:r>
+    </w:p>
+    <w:p>
+      <w:r>
+        <w:t>The</w:t>
+      </w:r>
+      <w:r>
+        <w:t xml:space="preserve"> </w:t>
+      </w:r>
+      <w:r>
+        <w:t xml:space="preserve">function then </w:t>
+      </w:r>
+      <w:r>
+        <w:t xml:space="preserve">returned the probability of Y being true and not being true for </w:t>
+      </w:r>
+      <w:r>
+        <w:t>all cases of x and the two cases of z</w:t>
+      </w:r>
+      <w:r>
+        <w:t>.</w:t>
       </w:r>
     </w:p>
     <w:p>
@@ -195,7 +367,6 @@
           <w:noProof/>
           <w:lang w:eastAsia="en-GB"/>
         </w:rPr>
-        <w:lastRenderedPageBreak/>
         <w:drawing>
           <wp:inline distT="0" distB="0" distL="0" distR="0" wp14:anchorId="1AA20EB5" wp14:editId="595BF54B">
             <wp:extent cx="5731510" cy="4099560"/>
@@ -212,7 +383,7 @@
                     <pic:cNvPicPr/>
                   </pic:nvPicPr>
                   <pic:blipFill>
-                    <a:blip r:embed="rId8"/>
+                    <a:blip r:embed="rId9"/>
                     <a:stretch>
                       <a:fillRect/>
                     </a:stretch>
@@ -234,6 +405,53 @@
       </w:r>
     </w:p>
     <w:p>
+      <w:r>
+        <w:t>In</w:t>
+      </w:r>
+      <w:r>
+        <w:t xml:space="preserve"> the output window, the first array</w:t>
+      </w:r>
+      <w:r>
+        <w:t xml:space="preserve"> </w:t>
+      </w:r>
+      <w:r>
+        <w:t>considers Y=1 and x = 1. This probability is indicated as</w:t>
+      </w:r>
+      <w:r>
+        <w:t xml:space="preserve"> Y = True in index [0] and Y =</w:t>
+      </w:r>
+      <w:r>
+        <w:t xml:space="preserve"> </w:t>
+      </w:r>
+      <w:r>
+        <w:t>False in index [1]. The second array</w:t>
+      </w:r>
+      <w:r>
+        <w:t xml:space="preserve"> considers Y = 1 and x “</w:t>
+      </w:r>
+      <w:r>
+        <w:rPr>
+          <w:b/>
+        </w:rPr>
+        <w:t>is not</w:t>
+      </w:r>
+      <w:r>
+        <w:t>” 1. This is indicated as</w:t>
+      </w:r>
+      <w:r>
+        <w:t xml:space="preserve"> Y = True in index [0] and Y = False in index [1] </w:t>
+      </w:r>
+    </w:p>
+    <w:p/>
+    <w:p/>
+    <w:p/>
+    <w:p/>
+    <w:p/>
+    <w:p/>
+    <w:p/>
+    <w:p/>
+    <w:p/>
+    <w:p>
       <w:pPr>
         <w:rPr>
           <w:noProof/>
@@ -241,7 +459,14 @@
         </w:rPr>
       </w:pPr>
       <w:r>
-        <w:t>For part C I based my solution on the workshop 3 example based on the condition that:</w:t>
+        <w:lastRenderedPageBreak/>
+        <w:t>For part C I based my solution on the workshop 3 example based on the condition that</w:t>
+      </w:r>
+      <w:r>
+        <w:t xml:space="preserve"> the new CPT was as follows</w:t>
+      </w:r>
+      <w:r>
+        <w:t>:</w:t>
       </w:r>
       <w:r>
         <w:rPr>
@@ -288,7 +513,7 @@
                     <pic:cNvPicPr/>
                   </pic:nvPicPr>
                   <pic:blipFill>
-                    <a:blip r:embed="rId9">
+                    <a:blip r:embed="rId10">
                       <a:extLst>
                         <a:ext uri="{28A0092B-C50C-407E-A947-70E740481C1C}">
                           <a14:useLocalDpi xmlns:a14="http://schemas.microsoft.com/office/drawing/2010/main" val="0"/>
@@ -314,58 +539,18 @@
           </wp:inline>
         </w:drawing>
       </w:r>
-      <w:bookmarkStart w:id="0" w:name="_GoBack"/>
-      <w:bookmarkEnd w:id="0"/>
-    </w:p>
-    <w:p>
-      <w:r>
+    </w:p>
+    <w:p>
+      <w:r>
+        <w:rPr>
+          <w:noProof/>
+          <w:lang w:eastAsia="en-GB"/>
+        </w:rPr>
         <w:drawing>
           <wp:inline distT="0" distB="0" distL="0" distR="0" wp14:anchorId="04675CD8" wp14:editId="53202324">
             <wp:extent cx="4915586" cy="257211"/>
             <wp:effectExtent l="0" t="0" r="0" b="9525"/>
             <wp:docPr id="9" name="Picture 9"/>
-            <wp:cNvGraphicFramePr>
-              <a:graphicFrameLocks xmlns:a="http://schemas.openxmlformats.org/drawingml/2006/main" noChangeAspect="1"/>
-            </wp:cNvGraphicFramePr>
-            <a:graphic xmlns:a="http://schemas.openxmlformats.org/drawingml/2006/main">
-              <a:graphicData uri="http://schemas.openxmlformats.org/drawingml/2006/picture">
-                <pic:pic xmlns:pic="http://schemas.openxmlformats.org/drawingml/2006/picture">
-                  <pic:nvPicPr>
-                    <pic:cNvPr id="1" name=""/>
-                    <pic:cNvPicPr/>
-                  </pic:nvPicPr>
-                  <pic:blipFill>
-                    <a:blip r:embed="rId10"/>
-                    <a:stretch>
-                      <a:fillRect/>
-                    </a:stretch>
-                  </pic:blipFill>
-                  <pic:spPr>
-                    <a:xfrm>
-                      <a:off x="0" y="0"/>
-                      <a:ext cx="4915586" cy="257211"/>
-                    </a:xfrm>
-                    <a:prstGeom prst="rect">
-                      <a:avLst/>
-                    </a:prstGeom>
-                  </pic:spPr>
-                </pic:pic>
-              </a:graphicData>
-            </a:graphic>
-          </wp:inline>
-        </w:drawing>
-      </w:r>
-    </w:p>
-    <w:p>
-      <w:r>
-        <w:t xml:space="preserve">W in the full probability has no Parents and therefore the pre- and post-intervention are the same: </w:t>
-      </w:r>
-      <w:r>
-        <w:drawing>
-          <wp:inline distT="0" distB="0" distL="0" distR="0" wp14:anchorId="6AB1792B" wp14:editId="6314C7D6">
-            <wp:extent cx="1590897" cy="247685"/>
-            <wp:effectExtent l="0" t="0" r="0" b="0"/>
-            <wp:docPr id="6" name="Picture 6"/>
             <wp:cNvGraphicFramePr>
               <a:graphicFrameLocks xmlns:a="http://schemas.openxmlformats.org/drawingml/2006/main" noChangeAspect="1"/>
             </wp:cNvGraphicFramePr>
@@ -385,7 +570,7 @@
                   <pic:spPr>
                     <a:xfrm>
                       <a:off x="0" y="0"/>
-                      <a:ext cx="1590897" cy="247685"/>
+                      <a:ext cx="4915586" cy="257211"/>
                     </a:xfrm>
                     <a:prstGeom prst="rect">
                       <a:avLst/>
@@ -400,17 +585,18 @@
     </w:p>
     <w:p>
       <w:r>
-        <w:t>Therefore:</w:t>
-      </w:r>
-    </w:p>
-    <w:p>
-      <w:r>
-        <w:lastRenderedPageBreak/>
+        <w:t xml:space="preserve">W in the full probability has no Parents and therefore the pre- and post-intervention are the same: </w:t>
+      </w:r>
+      <w:r>
+        <w:rPr>
+          <w:noProof/>
+          <w:lang w:eastAsia="en-GB"/>
+        </w:rPr>
         <w:drawing>
-          <wp:inline distT="0" distB="0" distL="0" distR="0" wp14:anchorId="3CA676FB" wp14:editId="07EBF835">
-            <wp:extent cx="3296110" cy="1524213"/>
+          <wp:inline distT="0" distB="0" distL="0" distR="0" wp14:anchorId="6AB1792B" wp14:editId="6314C7D6">
+            <wp:extent cx="1590897" cy="247685"/>
             <wp:effectExtent l="0" t="0" r="0" b="0"/>
-            <wp:docPr id="4" name="Picture 4"/>
+            <wp:docPr id="6" name="Picture 6"/>
             <wp:cNvGraphicFramePr>
               <a:graphicFrameLocks xmlns:a="http://schemas.openxmlformats.org/drawingml/2006/main" noChangeAspect="1"/>
             </wp:cNvGraphicFramePr>
@@ -430,6 +616,114 @@
                   <pic:spPr>
                     <a:xfrm>
                       <a:off x="0" y="0"/>
+                      <a:ext cx="1590897" cy="247685"/>
+                    </a:xfrm>
+                    <a:prstGeom prst="rect">
+                      <a:avLst/>
+                    </a:prstGeom>
+                  </pic:spPr>
+                </pic:pic>
+              </a:graphicData>
+            </a:graphic>
+          </wp:inline>
+        </w:drawing>
+      </w:r>
+    </w:p>
+    <w:p>
+      <w:r>
+        <w:t>Therefore</w:t>
+      </w:r>
+      <w:r>
+        <w:t xml:space="preserve"> it is impossible to use the adjustment formula on </w:t>
+      </w:r>
+      <w:r>
+        <w:rPr>
+          <w:b/>
+        </w:rPr>
+        <w:t xml:space="preserve">W </w:t>
+      </w:r>
+      <w:r>
+        <w:t>to compute an Average casual Effect. Instead we compute</w:t>
+      </w:r>
+      <w:r>
+        <w:t>:</w:t>
+      </w:r>
+      <w:r>
+        <w:t xml:space="preserve"> </w:t>
+      </w:r>
+      <w:r>
+        <w:rPr>
+          <w:b/>
+        </w:rPr>
+        <w:t>P</w:t>
+      </w:r>
+      <w:r>
+        <w:t xml:space="preserve"> (</w:t>
+      </w:r>
+      <w:r>
+        <w:rPr>
+          <w:b/>
+        </w:rPr>
+        <w:t>Y</w:t>
+      </w:r>
+      <w:r>
+        <w:t>|</w:t>
+      </w:r>
+      <w:r>
+        <w:rPr>
+          <w:b/>
+        </w:rPr>
+        <w:t>W</w:t>
+      </w:r>
+      <w:r>
+        <w:t xml:space="preserve">) for all possible values of </w:t>
+      </w:r>
+      <w:r>
+        <w:rPr>
+          <w:b/>
+        </w:rPr>
+        <w:t>Y</w:t>
+      </w:r>
+      <w:r>
+        <w:t xml:space="preserve"> and </w:t>
+      </w:r>
+      <w:r>
+        <w:rPr>
+          <w:b/>
+        </w:rPr>
+        <w:t>W</w:t>
+      </w:r>
+    </w:p>
+    <w:p>
+      <w:r>
+        <w:rPr>
+          <w:noProof/>
+          <w:lang w:eastAsia="en-GB"/>
+        </w:rPr>
+        <w:drawing>
+          <wp:inline distT="0" distB="0" distL="0" distR="0" wp14:anchorId="3CA676FB" wp14:editId="07EBF835">
+            <wp:extent cx="3296110" cy="1524213"/>
+            <wp:effectExtent l="0" t="0" r="0" b="0"/>
+            <wp:docPr id="4" name="Picture 4"/>
+            <wp:cNvGraphicFramePr>
+              <a:graphicFrameLocks xmlns:a="http://schemas.openxmlformats.org/drawingml/2006/main" noChangeAspect="1"/>
+            </wp:cNvGraphicFramePr>
+            <a:graphic xmlns:a="http://schemas.openxmlformats.org/drawingml/2006/main">
+              <a:graphicData uri="http://schemas.openxmlformats.org/drawingml/2006/picture">
+                <pic:pic xmlns:pic="http://schemas.openxmlformats.org/drawingml/2006/picture">
+                  <pic:nvPicPr>
+                    <pic:cNvPr id="1" name=""/>
+                    <pic:cNvPicPr/>
+                  </pic:nvPicPr>
+                  <pic:blipFill>
+                    <a:blip r:embed="rId13"/>
+                    <a:stretch>
+                      <a:fillRect/>
+                    </a:stretch>
+                  </pic:blipFill>
+                  <pic:spPr>
+                    <a:xfrm>
+                      <a:off x="0" y="0"/>
                       <a:ext cx="3296110" cy="1524213"/>
                     </a:xfrm>
                     <a:prstGeom prst="rect">
@@ -465,7 +759,7 @@
                     <pic:cNvPicPr/>
                   </pic:nvPicPr>
                   <pic:blipFill rotWithShape="1">
-                    <a:blip r:embed="rId13"/>
+                    <a:blip r:embed="rId14"/>
                     <a:srcRect t="34505"/>
                     <a:stretch/>
                   </pic:blipFill>
@@ -493,18 +787,23 @@
         </w:drawing>
       </w:r>
     </w:p>
-    <w:p>
-      <w:r>
+    <w:p/>
+    <w:p/>
+    <w:p>
+      <w:r>
+        <w:lastRenderedPageBreak/>
         <w:t>References</w:t>
       </w:r>
     </w:p>
     <w:p>
       <w:r>
-        <w:t>Nicola, B. (2021) Lecture 3 – Bayesian Networks, University of Lincoln</w:t>
-      </w:r>
-      <w:proofErr w:type="gramStart"/>
-      <w:r>
-        <w:t>,25</w:t>
+        <w:t>Nicola, B. (2021) Lecture 3 – Bayesian Networks, University of Lincoln,</w:t>
+      </w:r>
+      <w:r>
+        <w:t xml:space="preserve"> </w:t>
+      </w:r>
+      <w:r>
+        <w:t>25</w:t>
       </w:r>
       <w:r>
         <w:rPr>
@@ -512,11 +811,10 @@
         </w:rPr>
         <w:t>th</w:t>
       </w:r>
-      <w:proofErr w:type="gramEnd"/>
       <w:r>
         <w:t xml:space="preserve"> October. Available from: </w:t>
       </w:r>
-      <w:hyperlink r:id="rId14" w:history="1">
+      <w:hyperlink r:id="rId15" w:history="1">
         <w:r>
           <w:rPr>
             <w:rStyle w:val="Hyperlink"/>
@@ -530,41 +828,78 @@
     </w:p>
     <w:p>
       <w:r>
-        <w:t>Nicola, B. (2021) Lecture 6 – Casual Inference I,</w:t>
+        <w:t>Nicola, B. (2021) Lecture 3 – Bayesian Networks II, University of Lincoln,</w:t>
       </w:r>
       <w:r>
         <w:t xml:space="preserve"> </w:t>
       </w:r>
       <w:r>
-        <w:t>University of Lincoln, 15</w:t>
+        <w:t>1</w:t>
       </w:r>
       <w:r>
         <w:rPr>
           <w:vertAlign w:val="superscript"/>
         </w:rPr>
-        <w:t>th</w:t>
-      </w:r>
-      <w:r>
-        <w:t xml:space="preserve"> November. Available from:</w:t>
-      </w:r>
-      <w:r>
-        <w:t xml:space="preserve"> </w:t>
-      </w:r>
-      <w:hyperlink r:id="rId15" w:history="1">
+        <w:t>st</w:t>
+      </w:r>
+      <w:r>
+        <w:t xml:space="preserve"> November. Available from: </w:t>
+      </w:r>
+      <w:hyperlink r:id="rId16" w:history="1">
         <w:r>
           <w:rPr>
             <w:rStyle w:val="Hyperlink"/>
           </w:rPr>
-          <w:t>https://blackboard.lincoln.ac.uk/ultra/courses/_166752_1/cl/outline</w:t>
+          <w:t>https://blackboard.lincoln.ac.uk/bbcswebdav/pid-6776705-dt-content-rid-12420500_2/xid-12420500_2</w:t>
         </w:r>
       </w:hyperlink>
       <w:r>
-        <w:t xml:space="preserve"> [Accessed: 02/12/21]</w:t>
+        <w:t xml:space="preserve"> </w:t>
+      </w:r>
+      <w:r>
+        <w:t>[Accessed: 02/12/21]</w:t>
+      </w:r>
+    </w:p>
+    <w:p>
+      <w:r>
+        <w:t>Nicola, B. (2021) Lecture 6 – Casual Inference I,</w:t>
+      </w:r>
+      <w:r>
+        <w:t xml:space="preserve"> </w:t>
+      </w:r>
+      <w:r>
+        <w:t>University of Lincoln, 15</w:t>
+      </w:r>
+      <w:r>
+        <w:rPr>
+          <w:vertAlign w:val="superscript"/>
+        </w:rPr>
+        <w:t>th</w:t>
+      </w:r>
+      <w:r>
+        <w:t xml:space="preserve"> November. Available from:</w:t>
+      </w:r>
+      <w:r>
+        <w:t xml:space="preserve"> </w:t>
+      </w:r>
+      <w:hyperlink r:id="rId17" w:history="1">
+        <w:r>
+          <w:rPr>
+            <w:rStyle w:val="Hyperlink"/>
+          </w:rPr>
+          <w:t>https://blackboard.lincoln.ac.uk/bbcswebdav/pid-6796404-dt-content-rid-12597360_2/xid-12597360_2</w:t>
+        </w:r>
+      </w:hyperlink>
+      <w:r>
+        <w:t xml:space="preserve"> </w:t>
+      </w:r>
+      <w:r>
+        <w:t>[Accessed: 02/12/21]</w:t>
       </w:r>
     </w:p>
     <w:sectPr>
-      <w:headerReference w:type="default" r:id="rId16"/>
-      <w:footerReference w:type="default" r:id="rId17"/>
+      <w:headerReference w:type="default" r:id="rId18"/>
+      <w:footerReference w:type="default" r:id="rId19"/>
       <w:pgSz w:w="11906" w:h="16838"/>
       <w:pgMar w:top="1440" w:right="1440" w:bottom="1440" w:left="1440" w:header="708" w:footer="708" w:gutter="0"/>
       <w:cols w:space="708"/>
@@ -1178,6 +1513,18 @@
     <w:basedOn w:val="DefaultParagraphFont"/>
     <w:rsid w:val="009B4EC2"/>
   </w:style>
+  <w:style w:type="character" w:styleId="FollowedHyperlink">
+    <w:name w:val="FollowedHyperlink"/>
+    <w:basedOn w:val="DefaultParagraphFont"/>
+    <w:uiPriority w:val="99"/>
+    <w:semiHidden/>
+    <w:unhideWhenUsed/>
+    <w:rsid w:val="0021366C"/>
+    <w:rPr>
+      <w:color w:val="954F72" w:themeColor="followedHyperlink"/>
+      <w:u w:val="single"/>
+    </w:rPr>
+  </w:style>
 </w:styles>
 </file>
 

</xml_diff>